<commit_message>
Paste Rephrased data of three kinds of slides in women shoes
</commit_message>
<xml_diff>
--- a/images/clothes/women/shoes/sandals/flip-flops/all flip-flops.docx
+++ b/images/clothes/women/shoes/sandals/flip-flops/all flip-flops.docx
@@ -497,21 +497,13 @@
                 <w:szCs w:val="26"/>
               </w:rPr>
             </w:pPr>
-          </w:p>
-          <w:p>
-            <w:pPr>
-              <w:rPr>
-                <w:rFonts w:ascii="Leelawadee" w:hAnsi="Leelawadee" w:cs="Leelawadee"/>
-                <w:sz w:val="26"/>
-                <w:szCs w:val="26"/>
-              </w:rPr>
-            </w:pPr>
-            <w:r>
-              <w:rPr>
-                <w:rFonts w:ascii="Leelawadee" w:hAnsi="Leelawadee" w:cs="Leelawadee"/>
-                <w:sz w:val="26"/>
-                <w:szCs w:val="26"/>
-              </w:rPr>
+            <w:r>
+              <w:rPr>
+                <w:rFonts w:ascii="Leelawadee" w:hAnsi="Leelawadee" w:cs="Leelawadee"/>
+                <w:sz w:val="26"/>
+                <w:szCs w:val="26"/>
+              </w:rPr>
+              <w:lastRenderedPageBreak/>
               <w:t>LIGHTFEET THONGS DESIGNED BY AUSTRALIAN PODIATRISTS – Featuring high arch support, these flip-flops help alleviate common overuse conditions like flat feet and plantar fasciitis. The deep heel cup provides support for your heel, ankle, and foot, making them incredibly comfortable.</w:t>
             </w:r>
           </w:p>
@@ -523,15 +515,6 @@
                 <w:szCs w:val="26"/>
               </w:rPr>
             </w:pPr>
-          </w:p>
-          <w:p>
-            <w:pPr>
-              <w:rPr>
-                <w:rFonts w:ascii="Leelawadee" w:hAnsi="Leelawadee" w:cs="Leelawadee"/>
-                <w:sz w:val="26"/>
-                <w:szCs w:val="26"/>
-              </w:rPr>
-            </w:pPr>
             <w:r>
               <w:rPr>
                 <w:rFonts w:ascii="Leelawadee" w:hAnsi="Leelawadee" w:cs="Leelawadee"/>
@@ -567,15 +550,6 @@
                 <w:szCs w:val="26"/>
               </w:rPr>
             </w:pPr>
-          </w:p>
-          <w:p>
-            <w:pPr>
-              <w:rPr>
-                <w:rFonts w:ascii="Leelawadee" w:hAnsi="Leelawadee" w:cs="Leelawadee"/>
-                <w:sz w:val="26"/>
-                <w:szCs w:val="26"/>
-              </w:rPr>
-            </w:pPr>
             <w:r>
               <w:rPr>
                 <w:rFonts w:ascii="Leelawadee" w:hAnsi="Leelawadee" w:cs="Leelawadee"/>
@@ -602,15 +576,6 @@
               </w:rPr>
               <w:t xml:space="preserve"> flip-flops are designed to relieve and treat plantar fasciitis discomfort. Our podiatrists’ expertise ensures features like the first ray drop-out, contoured arch support, and superior cushioning all work together to reduce strain on the plantar fascia.</w:t>
             </w:r>
-          </w:p>
-          <w:p>
-            <w:pPr>
-              <w:rPr>
-                <w:rFonts w:ascii="Leelawadee" w:hAnsi="Leelawadee" w:cs="Leelawadee"/>
-                <w:sz w:val="26"/>
-                <w:szCs w:val="26"/>
-              </w:rPr>
-            </w:pPr>
           </w:p>
           <w:p>
             <w:pPr>
@@ -801,6 +766,7 @@
                 <w:szCs w:val="26"/>
               </w:rPr>
             </w:pPr>
+            <w:bookmarkStart w:id="0" w:name="_GoBack"/>
             <w:r>
               <w:rPr>
                 <w:rFonts w:ascii="Leelawadee" w:hAnsi="Leelawadee" w:cs="Leelawadee"/>
@@ -888,7 +854,60 @@
                 <w:sz w:val="26"/>
                 <w:szCs w:val="26"/>
               </w:rPr>
-              <w:t xml:space="preserve"> technology absorbs 37% more impact than traditional foam materials, effectively reducing stress on your feet, joints, and back. Plus, the closed-cell foam is machine washable </w:t>
+              <w:t xml:space="preserve"> technology absorbs 37% more impact than traditional foam materials, effectively reducing stress on your feet, joints, and back. Plus, the closed-cell foam is machine washable and designed to minimize odors.</w:t>
+            </w:r>
+          </w:p>
+          <w:p>
+            <w:pPr>
+              <w:rPr>
+                <w:rFonts w:ascii="Leelawadee" w:hAnsi="Leelawadee" w:cs="Leelawadee"/>
+                <w:sz w:val="26"/>
+                <w:szCs w:val="26"/>
+              </w:rPr>
+            </w:pPr>
+            <w:r>
+              <w:rPr>
+                <w:rFonts w:ascii="Leelawadee" w:hAnsi="Leelawadee" w:cs="Leelawadee"/>
+                <w:sz w:val="26"/>
+                <w:szCs w:val="26"/>
+              </w:rPr>
+              <w:t xml:space="preserve">Patented </w:t>
+            </w:r>
+            <w:proofErr w:type="spellStart"/>
+            <w:r>
+              <w:rPr>
+                <w:rFonts w:ascii="Leelawadee" w:hAnsi="Leelawadee" w:cs="Leelawadee"/>
+                <w:sz w:val="26"/>
+                <w:szCs w:val="26"/>
+              </w:rPr>
+              <w:t>Footbed</w:t>
+            </w:r>
+            <w:proofErr w:type="spellEnd"/>
+            <w:r>
+              <w:rPr>
+                <w:rFonts w:ascii="Leelawadee" w:hAnsi="Leelawadee" w:cs="Leelawadee"/>
+                <w:sz w:val="26"/>
+                <w:szCs w:val="26"/>
+              </w:rPr>
+              <w:t xml:space="preserve"> - Our unique </w:t>
+            </w:r>
+            <w:proofErr w:type="spellStart"/>
+            <w:r>
+              <w:rPr>
+                <w:rFonts w:ascii="Leelawadee" w:hAnsi="Leelawadee" w:cs="Leelawadee"/>
+                <w:sz w:val="26"/>
+                <w:szCs w:val="26"/>
+              </w:rPr>
+              <w:t>footbed</w:t>
+            </w:r>
+            <w:proofErr w:type="spellEnd"/>
+            <w:r>
+              <w:rPr>
+                <w:rFonts w:ascii="Leelawadee" w:hAnsi="Leelawadee" w:cs="Leelawadee"/>
+                <w:sz w:val="26"/>
+                <w:szCs w:val="26"/>
+              </w:rPr>
+              <w:t xml:space="preserve"> cradles and supports your arches, reducing energy exertion in the ankles by up to 47% compared to other footwear. This makes walking easier, speeds up recovery, and leaves you </w:t>
             </w:r>
             <w:r>
               <w:rPr>
@@ -897,60 +916,7 @@
                 <w:szCs w:val="26"/>
               </w:rPr>
               <w:lastRenderedPageBreak/>
-              <w:t>and designed to minimize odors.</w:t>
-            </w:r>
-          </w:p>
-          <w:p>
-            <w:pPr>
-              <w:rPr>
-                <w:rFonts w:ascii="Leelawadee" w:hAnsi="Leelawadee" w:cs="Leelawadee"/>
-                <w:sz w:val="26"/>
-                <w:szCs w:val="26"/>
-              </w:rPr>
-            </w:pPr>
-            <w:r>
-              <w:rPr>
-                <w:rFonts w:ascii="Leelawadee" w:hAnsi="Leelawadee" w:cs="Leelawadee"/>
-                <w:sz w:val="26"/>
-                <w:szCs w:val="26"/>
-              </w:rPr>
-              <w:t xml:space="preserve">Patented </w:t>
-            </w:r>
-            <w:proofErr w:type="spellStart"/>
-            <w:r>
-              <w:rPr>
-                <w:rFonts w:ascii="Leelawadee" w:hAnsi="Leelawadee" w:cs="Leelawadee"/>
-                <w:sz w:val="26"/>
-                <w:szCs w:val="26"/>
-              </w:rPr>
-              <w:t>Footbed</w:t>
-            </w:r>
-            <w:proofErr w:type="spellEnd"/>
-            <w:r>
-              <w:rPr>
-                <w:rFonts w:ascii="Leelawadee" w:hAnsi="Leelawadee" w:cs="Leelawadee"/>
-                <w:sz w:val="26"/>
-                <w:szCs w:val="26"/>
-              </w:rPr>
-              <w:t xml:space="preserve"> - Our unique </w:t>
-            </w:r>
-            <w:proofErr w:type="spellStart"/>
-            <w:r>
-              <w:rPr>
-                <w:rFonts w:ascii="Leelawadee" w:hAnsi="Leelawadee" w:cs="Leelawadee"/>
-                <w:sz w:val="26"/>
-                <w:szCs w:val="26"/>
-              </w:rPr>
-              <w:t>footbed</w:t>
-            </w:r>
-            <w:proofErr w:type="spellEnd"/>
-            <w:r>
-              <w:rPr>
-                <w:rFonts w:ascii="Leelawadee" w:hAnsi="Leelawadee" w:cs="Leelawadee"/>
-                <w:sz w:val="26"/>
-                <w:szCs w:val="26"/>
-              </w:rPr>
-              <w:t xml:space="preserve"> cradles and supports your arches, reducing energy exertion in the ankles by up to 47% compared to other footwear. This makes walking easier, speeds up recovery, and leaves you feeling better.</w:t>
+              <w:t>feeling better.</w:t>
             </w:r>
           </w:p>
           <w:p>
@@ -994,7 +960,6 @@
               </w:rPr>
               <w:t xml:space="preserve"> can achieve more</w:t>
             </w:r>
-            <w:bookmarkStart w:id="0" w:name="_GoBack"/>
             <w:bookmarkEnd w:id="0"/>
           </w:p>
         </w:tc>
@@ -1729,7 +1694,7 @@
 </file>
 
 <file path=customXml/itemProps1.xml><?xml version="1.0" encoding="utf-8"?>
-<ds:datastoreItem xmlns:ds="http://schemas.openxmlformats.org/officeDocument/2006/customXml" ds:itemID="{E057ACCB-86FE-4A21-B006-FD35D103299C}">
+<ds:datastoreItem xmlns:ds="http://schemas.openxmlformats.org/officeDocument/2006/customXml" ds:itemID="{E121D9CE-4C37-4DF5-8894-249E3B8BFA87}">
   <ds:schemaRefs>
     <ds:schemaRef ds:uri="http://schemas.openxmlformats.org/officeDocument/2006/bibliography"/>
   </ds:schemaRefs>

</xml_diff>